<commit_message>
(report) add more details to report
</commit_message>
<xml_diff>
--- a/Report.docx
+++ b/Report.docx
@@ -106,7 +106,6 @@
           <w:id w:val="-1951624989"/>
           <w:citation/>
         </w:sdtPr>
-        <w:sdtEndPr/>
         <w:sdtContent>
           <w:r>
             <w:rPr>
@@ -155,7 +154,6 @@
           <w:id w:val="954902509"/>
           <w:citation/>
         </w:sdtPr>
-        <w:sdtEndPr/>
         <w:sdtContent>
           <w:r>
             <w:rPr>
@@ -530,10 +528,10 @@
             <v:path o:extrusionok="f" gradientshapeok="t" o:connecttype="rect"/>
             <o:lock v:ext="edit" aspectratio="t"/>
           </v:shapetype>
-          <v:shape id="_x0000_i1025" type="#_x0000_t75" style="width:451.5pt;height:93pt" o:ole="">
+          <v:shape id="_x0000_i1070" type="#_x0000_t75" style="width:451.15pt;height:92.95pt" o:ole="">
             <v:imagedata r:id="rId6" o:title=""/>
           </v:shape>
-          <o:OLEObject Type="Embed" ProgID="Word.OpenDocumentText.12" ShapeID="_x0000_i1025" DrawAspect="Content" ObjectID="_1633360739" r:id="rId7"/>
+          <o:OLEObject Type="Embed" ProgID="Word.OpenDocumentText.12" ShapeID="_x0000_i1070" DrawAspect="Content" ObjectID="_1633443695" r:id="rId7"/>
         </w:object>
       </w:r>
     </w:p>
@@ -555,7 +553,15 @@
         </w:r>
       </w:fldSimple>
       <w:r>
-        <w:t>: Floyd-Warshall Algorithm</w:t>
+        <w:t>: Floyd-</w:t>
+      </w:r>
+      <w:proofErr w:type="spellStart"/>
+      <w:r>
+        <w:t>Warshall</w:t>
+      </w:r>
+      <w:proofErr w:type="spellEnd"/>
+      <w:r>
+        <w:t xml:space="preserve"> Algorithm</w:t>
       </w:r>
       <w:bookmarkEnd w:id="1"/>
     </w:p>
@@ -591,85 +597,118 @@
     </w:p>
     <w:p>
       <w:pPr>
+        <w:spacing w:line="276" w:lineRule="auto"/>
+      </w:pPr>
+      <w:r>
+        <w:t xml:space="preserve">Using the beforementioned task subdivision strategy results in </w:t>
+      </w:r>
+      <w:r>
+        <w:t xml:space="preserve">each process operating over a </w:t>
+      </w:r>
+      <w:r>
+        <w:t xml:space="preserve">rectangular ‘tile’ of the adjacency matrix. </w:t>
+      </w:r>
+      <w:r>
+        <w:t>For</w:t>
+      </w:r>
+      <w:r>
+        <w:t xml:space="preserve"> a process to update its tile, it may require information from </w:t>
+      </w:r>
+      <w:r>
+        <w:t>neighbouring</w:t>
+      </w:r>
+      <w:r>
+        <w:t xml:space="preserve"> t</w:t>
+      </w:r>
+      <w:r>
+        <w:t>iles</w:t>
+      </w:r>
+      <w:r>
+        <w:t xml:space="preserve"> along the x</w:t>
+      </w:r>
+      <w:r>
+        <w:t xml:space="preserve"> and y axis of the tile grid</w:t>
+      </w:r>
+      <w:r>
+        <w:t xml:space="preserve"> it is situated </w:t>
+      </w:r>
+      <w:r>
+        <w:t>in</w:t>
+      </w:r>
+      <w:r>
+        <w:t xml:space="preserve">. </w:t>
+      </w:r>
+      <w:r>
+        <w:t>To better</w:t>
+      </w:r>
+      <w:r>
+        <w:t xml:space="preserve"> visualize and </w:t>
+      </w:r>
+      <w:r>
+        <w:t>u</w:t>
+      </w:r>
+      <w:r>
+        <w:t>nderstand the dependencies we constructed</w:t>
+      </w:r>
+      <w:r>
+        <w:t xml:space="preserve"> </w:t>
+      </w:r>
+      <w:r>
+        <w:rPr>
+          <w:rStyle w:val="IntenseEmphasis"/>
+        </w:rPr>
+        <w:fldChar w:fldCharType="begin"/>
+      </w:r>
+      <w:r>
+        <w:rPr>
+          <w:rStyle w:val="IntenseEmphasis"/>
+        </w:rPr>
+        <w:instrText xml:space="preserve"> REF _Ref22656888 \h  \* MERGEFORMAT </w:instrText>
+      </w:r>
+      <w:r>
+        <w:rPr>
+          <w:rStyle w:val="IntenseEmphasis"/>
+        </w:rPr>
+      </w:r>
+      <w:r>
+        <w:rPr>
+          <w:rStyle w:val="IntenseEmphasis"/>
+        </w:rPr>
+        <w:fldChar w:fldCharType="separate"/>
+      </w:r>
+      <w:r>
+        <w:rPr>
+          <w:rStyle w:val="IntenseEmphasis"/>
+        </w:rPr>
+        <w:t>Figure 2: Tile Size Communication</w:t>
+      </w:r>
+      <w:r>
+        <w:t xml:space="preserve"> Trade-off</w:t>
+      </w:r>
+    </w:p>
+    <w:p>
+      <w:pPr>
+        <w:pStyle w:val="Caption"/>
         <w:keepNext/>
         <w:spacing w:line="276" w:lineRule="auto"/>
+        <w:jc w:val="center"/>
       </w:pPr>
-      <w:r>
-        <w:t xml:space="preserve">Using the beforementioned task subdivision strategy results in </w:t>
-      </w:r>
-      <w:r>
-        <w:t xml:space="preserve">each process operating over a </w:t>
-      </w:r>
-      <w:r>
-        <w:t xml:space="preserve">rectangular ‘tile’ of the adjacency matrix. </w:t>
-      </w:r>
-      <w:r>
-        <w:t>For</w:t>
-      </w:r>
-      <w:r>
-        <w:t xml:space="preserve"> a process to update its tile, it may require information from </w:t>
-      </w:r>
-      <w:r>
-        <w:t>neighbouring</w:t>
-      </w:r>
-      <w:r>
-        <w:t xml:space="preserve"> t</w:t>
-      </w:r>
-      <w:r>
-        <w:t>iles</w:t>
-      </w:r>
-      <w:r>
-        <w:t xml:space="preserve"> along the x</w:t>
-      </w:r>
-      <w:r>
-        <w:t xml:space="preserve"> and y axis of the tile grid</w:t>
-      </w:r>
-      <w:r>
-        <w:t xml:space="preserve"> it is situated at. In order to visualize and </w:t>
-      </w:r>
-      <w:r>
-        <w:t>better</w:t>
-      </w:r>
-      <w:r>
-        <w:t xml:space="preserve"> understand the dependencies we constructed</w:t>
-      </w:r>
-      <w:r>
-        <w:t xml:space="preserve"> </w:t>
-      </w:r>
-      <w:r>
-        <w:rPr>
-          <w:rStyle w:val="IntenseEmphasis"/>
-        </w:rPr>
-        <w:fldChar w:fldCharType="begin"/>
-      </w:r>
-      <w:r>
-        <w:rPr>
-          <w:rStyle w:val="IntenseEmphasis"/>
-        </w:rPr>
-        <w:instrText xml:space="preserve"> REF _Ref22656888 \h </w:instrText>
-      </w:r>
-      <w:r>
-        <w:rPr>
-          <w:rStyle w:val="IntenseEmphasis"/>
-        </w:rPr>
-        <w:instrText xml:space="preserve"> \* MERGEFORMAT </w:instrText>
-      </w:r>
-      <w:r>
-        <w:rPr>
-          <w:rStyle w:val="IntenseEmphasis"/>
-        </w:rPr>
-      </w:r>
-      <w:r>
-        <w:rPr>
-          <w:rStyle w:val="IntenseEmphasis"/>
-        </w:rPr>
-        <w:fldChar w:fldCharType="separate"/>
-      </w:r>
-      <w:r>
-        <w:rPr>
-          <w:rStyle w:val="IntenseEmphasis"/>
-        </w:rPr>
-        <w:t>Figure 2: Data Dependency Diagram</w:t>
+    </w:p>
+    <w:p>
+      <w:pPr>
+        <w:spacing w:line="276" w:lineRule="auto"/>
+      </w:pPr>
+      <w:r>
+        <w:t xml:space="preserve">Figure </w:t>
+      </w:r>
+      <w:r>
+        <w:rPr>
+          <w:noProof/>
+        </w:rPr>
+        <w:t>3</w:t>
+      </w:r>
+      <w:r>
+        <w:t>: Data Dependency Diagram</w:t>
       </w:r>
       <w:r>
         <w:rPr>
@@ -773,10 +812,7 @@
         <w:t xml:space="preserve"> there </w:t>
       </w:r>
       <w:r>
-        <w:t xml:space="preserve">was </w:t>
-      </w:r>
-      <w:r>
-        <w:t>a</w:t>
+        <w:t>was a</w:t>
       </w:r>
       <w:r>
         <w:t xml:space="preserve"> significant performance improve</w:t>
@@ -791,7 +827,13 @@
         <w:t>20-63%</w:t>
       </w:r>
       <w:r>
-        <w:t xml:space="preserve"> as the number of threads increased. This trend stopped however at the </w:t>
+        <w:t xml:space="preserve"> </w:t>
+      </w:r>
+      <w:r>
+        <w:t xml:space="preserve">per category </w:t>
+      </w:r>
+      <w:r>
+        <w:t xml:space="preserve">as the number of threads increased. This trend stopped however at the </w:t>
       </w:r>
       <w:r>
         <w:t>16-thread</w:t>
@@ -812,16 +854,7 @@
         <w:t xml:space="preserve"> with Hyperthreading enabled</w:t>
       </w:r>
       <w:r>
-        <w:t xml:space="preserve"> exposing 8 logical processors. It is therefore expected that </w:t>
-      </w:r>
-      <w:r>
-        <w:t xml:space="preserve">performance is reduced as </w:t>
-      </w:r>
-      <w:r>
-        <w:t xml:space="preserve">processes </w:t>
-      </w:r>
-      <w:r>
-        <w:t>contest the exposed logical processors.</w:t>
+        <w:t xml:space="preserve"> exposing 8 logical processors.</w:t>
       </w:r>
     </w:p>
     <w:p>
@@ -867,7 +900,13 @@
         <w:t>)</w:t>
       </w:r>
       <w:r>
-        <w:t xml:space="preserve">, available processors </w:t>
+        <w:t xml:space="preserve">, </w:t>
+      </w:r>
+      <w:r>
+        <w:t xml:space="preserve">number of </w:t>
+      </w:r>
+      <w:r>
+        <w:t xml:space="preserve">available processors </w:t>
       </w:r>
       <w:r>
         <w:t>(</w:t>
@@ -930,7 +969,13 @@
         <w:t xml:space="preserve">At a high level the </w:t>
       </w:r>
       <w:r>
-        <w:t xml:space="preserve">heuristic to apply when deciding the size of tiles is </w:t>
+        <w:t xml:space="preserve">heuristic to apply when deciding the size of </w:t>
+      </w:r>
+      <w:r>
+        <w:t xml:space="preserve">the </w:t>
+      </w:r>
+      <w:r>
+        <w:t xml:space="preserve">tiles is </w:t>
       </w:r>
       <w:r>
         <w:t>–</w:t>
@@ -979,6 +1024,9 @@
       </w:r>
       <w:r>
         <w:t xml:space="preserve"> </w:t>
+      </w:r>
+      <w:r>
+        <w:t xml:space="preserve">square </w:t>
       </w:r>
       <w:r>
         <w:t>t</w:t>
@@ -1022,16 +1070,19 @@
       <w:r>
         <w:t xml:space="preserve"> small matrix sizes</w:t>
       </w:r>
-      <w:bookmarkStart w:id="2" w:name="_GoBack"/>
-      <w:bookmarkEnd w:id="2"/>
       <w:r>
         <w:t xml:space="preserve"> </w:t>
       </w:r>
+      <w:proofErr w:type="gramStart"/>
       <w:r>
         <w:t xml:space="preserve">in particular </w:t>
       </w:r>
       <w:r>
-        <w:t xml:space="preserve">you must consider </w:t>
+        <w:t>you</w:t>
+      </w:r>
+      <w:proofErr w:type="gramEnd"/>
+      <w:r>
+        <w:t xml:space="preserve"> must consider </w:t>
       </w:r>
       <w:r>
         <w:t xml:space="preserve">if the communication overhead for each process of </w:t>
@@ -1063,13 +1114,41 @@
         <w:t>t</w:t>
       </w:r>
       <w:r>
-        <w:t xml:space="preserve"> sized</w:t>
-      </w:r>
-      <w:r>
-        <w:t xml:space="preserve"> segments </w:t>
-      </w:r>
-      <w:r>
-        <w:t xml:space="preserve">– see </w:t>
+        <w:t xml:space="preserve"> </w:t>
+      </w:r>
+      <w:r>
+        <w:lastRenderedPageBreak/>
+        <w:t>sized</w:t>
+      </w:r>
+      <w:r>
+        <w:t xml:space="preserve"> segments</w:t>
+      </w:r>
+      <w:r>
+        <w:t>)</w:t>
+      </w:r>
+      <w:r>
+        <w:t xml:space="preserve"> outweighs the parallelization benefit</w:t>
+      </w:r>
+      <w:r>
+        <w:t>.</w:t>
+      </w:r>
+      <w:r>
+        <w:t xml:space="preserve"> T</w:t>
+      </w:r>
+      <w:r>
+        <w:t xml:space="preserve">he </w:t>
+      </w:r>
+      <w:r>
+        <w:t xml:space="preserve">relationship </w:t>
+      </w:r>
+      <w:r>
+        <w:t>between tile size and communication overhead is presented graphically</w:t>
+      </w:r>
+      <w:r>
+        <w:t xml:space="preserve"> </w:t>
+      </w:r>
+      <w:r>
+        <w:t xml:space="preserve">in </w:t>
       </w:r>
       <w:r>
         <w:rPr>
@@ -1081,70 +1160,54 @@
         <w:rPr>
           <w:rStyle w:val="IntenseEmphasis"/>
         </w:rPr>
-        <w:instrText xml:space="preserve"> REF _Ref22656888 \h </w:instrText>
+        <w:instrText xml:space="preserve"> REF _Ref22829832 \h </w:instrText>
       </w:r>
       <w:r>
         <w:rPr>
           <w:rStyle w:val="IntenseEmphasis"/>
         </w:rPr>
+      </w:r>
+      <w:r>
+        <w:rPr>
+          <w:rStyle w:val="IntenseEmphasis"/>
+        </w:rPr>
         <w:instrText xml:space="preserve"> \* MERGEFORMAT </w:instrText>
       </w:r>
       <w:r>
         <w:rPr>
           <w:rStyle w:val="IntenseEmphasis"/>
         </w:rPr>
+        <w:fldChar w:fldCharType="separate"/>
       </w:r>
       <w:r>
         <w:rPr>
           <w:rStyle w:val="IntenseEmphasis"/>
         </w:rPr>
-        <w:fldChar w:fldCharType="separate"/>
+        <w:t>Figure 2: Tile Size Communication Trade-off</w:t>
       </w:r>
       <w:r>
         <w:rPr>
           <w:rStyle w:val="IntenseEmphasis"/>
         </w:rPr>
-        <w:t xml:space="preserve">Figure 2: Data </w:t>
-      </w:r>
-      <w:r>
-        <w:rPr>
-          <w:rStyle w:val="IntenseEmphasis"/>
-        </w:rPr>
-        <w:lastRenderedPageBreak/>
-        <w:t>Dependency Diagram</w:t>
-      </w:r>
-      <w:r>
-        <w:rPr>
-          <w:rStyle w:val="IntenseEmphasis"/>
-        </w:rPr>
         <w:fldChar w:fldCharType="end"/>
       </w:r>
       <w:r>
-        <w:t>)</w:t>
-      </w:r>
-      <w:r>
-        <w:t xml:space="preserve">. </w:t>
-      </w:r>
-      <w:r>
-        <w:t xml:space="preserve">This overhead may be such that </w:t>
-      </w:r>
-      <w:r>
-        <w:t xml:space="preserve">it costs more than </w:t>
-      </w:r>
-      <w:r>
-        <w:t>is</w:t>
-      </w:r>
-      <w:r>
-        <w:t xml:space="preserve"> save</w:t>
-      </w:r>
-      <w:r>
-        <w:t>d</w:t>
-      </w:r>
-      <w:r>
-        <w:t xml:space="preserve"> by parallelizing</w:t>
-      </w:r>
-      <w:r>
-        <w:t xml:space="preserve"> the calculations of the adjacency matrix into tiles.</w:t>
+        <w:t>. Notice that</w:t>
+      </w:r>
+      <w:r>
+        <w:t xml:space="preserve"> </w:t>
+      </w:r>
+      <w:r>
+        <w:t>only at a certain tile size is the communication overhead L(x) less than the parallelization benefit which scales with the number of adjacency values (t</w:t>
+      </w:r>
+      <w:r>
+        <w:rPr>
+          <w:vertAlign w:val="superscript"/>
+        </w:rPr>
+        <w:t>2</w:t>
+      </w:r>
+      <w:r>
+        <w:t>) in the tile.</w:t>
       </w:r>
     </w:p>
     <w:p>
@@ -1152,7 +1215,10 @@
         <w:spacing w:line="276" w:lineRule="auto"/>
       </w:pPr>
       <w:r>
-        <w:t>However, it should be noted that this</w:t>
+        <w:t>I</w:t>
+      </w:r>
+      <w:r>
+        <w:t>t should be noted that this</w:t>
       </w:r>
       <w:r>
         <w:t xml:space="preserve"> </w:t>
@@ -1194,7 +1260,13 @@
         <w:t xml:space="preserve"> numbers of processors are available</w:t>
       </w:r>
       <w:r>
-        <w:t xml:space="preserve"> – in the extreme case </w:t>
+        <w:t xml:space="preserve"> </w:t>
+      </w:r>
+      <w:r>
+        <w:t>because then the tile size is driven down. I</w:t>
+      </w:r>
+      <w:r>
+        <w:t xml:space="preserve">n the extreme case </w:t>
       </w:r>
       <w:r>
         <w:t xml:space="preserve">having </w:t>
@@ -1213,15 +1285,78 @@
         <w:t>2</w:t>
       </w:r>
       <w:r>
-        <w:t xml:space="preserve"> processes cover a 1x1 tile</w:t>
-      </w:r>
-      <w:r>
-        <w:t xml:space="preserve"> would be less efficient than having 1 process cover the whole adjacency matrix.</w:t>
+        <w:t xml:space="preserve"> processes</w:t>
+      </w:r>
+      <w:r>
+        <w:t xml:space="preserve"> each</w:t>
+      </w:r>
+      <w:r>
+        <w:t xml:space="preserve"> cover a 1x1 tile</w:t>
+      </w:r>
+      <w:r>
+        <w:t xml:space="preserve"> would be less efficient than having 1 process cover the whole adjacency matrix</w:t>
+      </w:r>
+      <w:r>
+        <w:t xml:space="preserve"> (refer to </w:t>
+      </w:r>
+      <w:r>
+        <w:rPr>
+          <w:rStyle w:val="IntenseEmphasis"/>
+        </w:rPr>
+        <w:fldChar w:fldCharType="begin"/>
+      </w:r>
+      <w:r>
+        <w:rPr>
+          <w:rStyle w:val="IntenseEmphasis"/>
+        </w:rPr>
+        <w:instrText xml:space="preserve"> REF _Ref22830133 \h </w:instrText>
+      </w:r>
+      <w:r>
+        <w:rPr>
+          <w:rStyle w:val="IntenseEmphasis"/>
+        </w:rPr>
+      </w:r>
+      <w:r>
+        <w:rPr>
+          <w:rStyle w:val="IntenseEmphasis"/>
+        </w:rPr>
+        <w:instrText xml:space="preserve"> \* MERGEFORMAT </w:instrText>
+      </w:r>
+      <w:r>
+        <w:rPr>
+          <w:rStyle w:val="IntenseEmphasis"/>
+        </w:rPr>
+        <w:fldChar w:fldCharType="separate"/>
+      </w:r>
+      <w:r>
+        <w:rPr>
+          <w:rStyle w:val="IntenseEmphasis"/>
+        </w:rPr>
+        <w:t>Figure 2</w:t>
+      </w:r>
+      <w:r>
+        <w:rPr>
+          <w:rStyle w:val="IntenseEmphasis"/>
+        </w:rPr>
+        <w:fldChar w:fldCharType="end"/>
+      </w:r>
+      <w:r>
+        <w:t>)</w:t>
+      </w:r>
+      <w:r>
+        <w:t>.</w:t>
       </w:r>
     </w:p>
     <w:p>
       <w:pPr>
         <w:spacing w:line="276" w:lineRule="auto"/>
+        <w:sectPr>
+          <w:type w:val="continuous"/>
+          <w:pgSz w:w="11906" w:h="16838"/>
+          <w:pgMar w:top="1440" w:right="1440" w:bottom="1440" w:left="1440" w:header="708" w:footer="708" w:gutter="0"/>
+          <w:cols w:num="2" w:space="708"/>
+          <w:docGrid w:linePitch="360"/>
+        </w:sectPr>
       </w:pPr>
       <w:r>
         <w:t xml:space="preserve">A more detailed </w:t>
@@ -1240,7 +1375,6 @@
           <w:id w:val="1593200684"/>
           <w:citation/>
         </w:sdtPr>
-        <w:sdtEndPr/>
         <w:sdtContent>
           <w:r>
             <w:fldChar w:fldCharType="begin"/>
@@ -1301,27 +1435,35 @@
       <w:r>
         <w:t>parallelization results in a speedup.</w:t>
       </w:r>
-      <w:r>
-        <w:t xml:space="preserve"> </w:t>
-      </w:r>
-      <w:r>
-        <w:t xml:space="preserve"> </w:t>
-      </w:r>
     </w:p>
     <w:p>
       <w:pPr>
-        <w:spacing w:line="276" w:lineRule="auto"/>
-        <w:sectPr>
-          <w:type w:val="continuous"/>
-          <w:pgSz w:w="11906" w:h="16838"/>
-          <w:pgMar w:top="1440" w:right="1440" w:bottom="1440" w:left="1440" w:header="708" w:footer="708" w:gutter="0"/>
-          <w:cols w:num="2" w:space="708"/>
-          <w:docGrid w:linePitch="360"/>
-        </w:sectPr>
+        <w:pStyle w:val="Caption"/>
+        <w:keepNext/>
+        <w:jc w:val="center"/>
       </w:pPr>
-      <w:r>
-        <w:br/>
-      </w:r>
+      <w:bookmarkStart w:id="2" w:name="_Ref22656888"/>
+      <w:bookmarkStart w:id="3" w:name="_Ref22829832"/>
+      <w:bookmarkStart w:id="4" w:name="_Ref22830133"/>
+      <w:r>
+        <w:lastRenderedPageBreak/>
+        <w:t xml:space="preserve">Figure </w:t>
+      </w:r>
+      <w:fldSimple w:instr=" SEQ Figure \* ARABIC ">
+        <w:r>
+          <w:rPr>
+            <w:noProof/>
+          </w:rPr>
+          <w:t>2</w:t>
+        </w:r>
+      </w:fldSimple>
+      <w:bookmarkEnd w:id="4"/>
+      <w:r>
+        <w:t>: Tile Size Communication Trade-off</w:t>
+      </w:r>
+      <w:bookmarkStart w:id="5" w:name="_GoBack"/>
+      <w:bookmarkEnd w:id="3"/>
+      <w:bookmarkEnd w:id="5"/>
     </w:p>
     <w:p>
       <w:pPr>
@@ -1330,7 +1472,48 @@
         <w:spacing w:line="276" w:lineRule="auto"/>
         <w:jc w:val="center"/>
       </w:pPr>
-      <w:bookmarkStart w:id="3" w:name="_Ref22656888"/>
+      <w:r>
+        <w:rPr>
+          <w:noProof/>
+        </w:rPr>
+        <w:drawing>
+          <wp:anchor distT="0" distB="0" distL="114300" distR="114300" simplePos="0" relativeHeight="251658240" behindDoc="0" locked="0" layoutInCell="1" allowOverlap="1" wp14:anchorId="4315F667" wp14:editId="3F1D070F">
+            <wp:simplePos x="0" y="0"/>
+            <wp:positionH relativeFrom="column">
+              <wp:posOffset>352068</wp:posOffset>
+            </wp:positionH>
+            <wp:positionV relativeFrom="paragraph">
+              <wp:posOffset>2241</wp:posOffset>
+            </wp:positionV>
+            <wp:extent cx="5029200" cy="2984500"/>
+            <wp:effectExtent l="0" t="0" r="0" b="6350"/>
+            <wp:wrapTopAndBottom/>
+            <wp:docPr id="1" name="Chart 1"/>
+            <wp:cNvGraphicFramePr>
+              <a:graphicFrameLocks xmlns:a="http://schemas.openxmlformats.org/drawingml/2006/main" noChangeAspect="1"/>
+            </wp:cNvGraphicFramePr>
+            <a:graphic xmlns:a="http://schemas.openxmlformats.org/drawingml/2006/main">
+              <a:graphicData uri="http://schemas.openxmlformats.org/drawingml/2006/chart">
+                <c:chart xmlns:c="http://schemas.openxmlformats.org/drawingml/2006/chart" xmlns:r="http://schemas.openxmlformats.org/officeDocument/2006/relationships" r:id="rId8"/>
+              </a:graphicData>
+            </a:graphic>
+            <wp14:sizeRelH relativeFrom="page">
+              <wp14:pctWidth>0</wp14:pctWidth>
+            </wp14:sizeRelH>
+            <wp14:sizeRelV relativeFrom="page">
+              <wp14:pctHeight>0</wp14:pctHeight>
+            </wp14:sizeRelV>
+          </wp:anchor>
+        </w:drawing>
+      </w:r>
+    </w:p>
+    <w:p>
+      <w:pPr>
+        <w:pStyle w:val="Caption"/>
+        <w:keepNext/>
+        <w:spacing w:line="276" w:lineRule="auto"/>
+        <w:jc w:val="center"/>
+      </w:pPr>
       <w:r>
         <w:t xml:space="preserve">Figure </w:t>
       </w:r>
@@ -1339,16 +1522,16 @@
           <w:rPr>
             <w:noProof/>
           </w:rPr>
-          <w:t>2</w:t>
+          <w:t>3</w:t>
         </w:r>
       </w:fldSimple>
       <w:r>
         <w:t>: Data Dependency Diagram</w:t>
       </w:r>
-      <w:bookmarkEnd w:id="3"/>
+      <w:bookmarkEnd w:id="2"/>
     </w:p>
-    <w:bookmarkStart w:id="4" w:name="_MON_1633268618"/>
-    <w:bookmarkEnd w:id="4"/>
+    <w:bookmarkStart w:id="6" w:name="_MON_1633268618"/>
+    <w:bookmarkEnd w:id="6"/>
     <w:p>
       <w:pPr>
         <w:keepNext/>
@@ -1364,10 +1547,10 @@
       </w:pPr>
       <w:r>
         <w:object w:dxaOrig="7340" w:dyaOrig="7360" w14:anchorId="54D44D77">
-          <v:shape id="_x0000_i1026" type="#_x0000_t75" style="width:367pt;height:368.5pt" o:ole="">
-            <v:imagedata r:id="rId8" o:title=""/>
+          <v:shape id="_x0000_i1069" type="#_x0000_t75" style="width:366.85pt;height:368.2pt" o:ole="">
+            <v:imagedata r:id="rId9" o:title=""/>
           </v:shape>
-          <o:OLEObject Type="Embed" ProgID="Word.Document.12" ShapeID="_x0000_i1026" DrawAspect="Content" ObjectID="_1633360740" r:id="rId9">
+          <o:OLEObject Type="Embed" ProgID="Word.Document.12" ShapeID="_x0000_i1069" DrawAspect="Content" ObjectID="_1633443696" r:id="rId10">
             <o:FieldCodes>\s</o:FieldCodes>
           </o:OLEObject>
         </w:object>
@@ -1379,7 +1562,7 @@
         <w:keepNext/>
         <w:spacing w:line="276" w:lineRule="auto"/>
       </w:pPr>
-      <w:bookmarkStart w:id="5" w:name="_Ref22668686"/>
+      <w:bookmarkStart w:id="7" w:name="_Ref22668686"/>
       <w:r>
         <w:lastRenderedPageBreak/>
         <w:t xml:space="preserve">Table </w:t>
@@ -1395,7 +1578,7 @@
       <w:r>
         <w:t>: Performance Results</w:t>
       </w:r>
-      <w:bookmarkEnd w:id="5"/>
+      <w:bookmarkEnd w:id="7"/>
     </w:p>
     <w:tbl>
       <w:tblPr>
@@ -1404,12 +1587,12 @@
         <w:tblLook w:val="04A0" w:firstRow="1" w:lastRow="0" w:firstColumn="1" w:lastColumn="0" w:noHBand="0" w:noVBand="1"/>
       </w:tblPr>
       <w:tblGrid>
-        <w:gridCol w:w="1273"/>
-        <w:gridCol w:w="1809"/>
-        <w:gridCol w:w="2753"/>
-        <w:gridCol w:w="2518"/>
-        <w:gridCol w:w="2811"/>
-        <w:gridCol w:w="2782"/>
+        <w:gridCol w:w="1292"/>
+        <w:gridCol w:w="1806"/>
+        <w:gridCol w:w="2749"/>
+        <w:gridCol w:w="2514"/>
+        <w:gridCol w:w="2807"/>
+        <w:gridCol w:w="2778"/>
       </w:tblGrid>
       <w:tr>
         <w:trPr>
@@ -2714,7 +2897,6 @@
           <w:docPartUnique/>
         </w:docPartObj>
       </w:sdtPr>
-      <w:sdtEndPr/>
       <w:sdtContent>
         <w:p>
           <w:pPr>
@@ -2730,7 +2912,6 @@
             <w:id w:val="-573587230"/>
             <w:bibliography/>
           </w:sdtPr>
-          <w:sdtEndPr/>
           <w:sdtContent>
             <w:p>
               <w:pPr>
@@ -3844,6 +4025,890 @@
 </w:styles>
 </file>
 
+<file path=word/charts/chart1.xml><?xml version="1.0" encoding="utf-8"?>
+<c:chartSpace xmlns:c="http://schemas.openxmlformats.org/drawingml/2006/chart" xmlns:a="http://schemas.openxmlformats.org/drawingml/2006/main" xmlns:r="http://schemas.openxmlformats.org/officeDocument/2006/relationships" xmlns:c16r2="http://schemas.microsoft.com/office/drawing/2015/06/chart">
+  <c:date1904 val="0"/>
+  <c:lang val="en-US"/>
+  <c:roundedCorners val="0"/>
+  <mc:AlternateContent xmlns:mc="http://schemas.openxmlformats.org/markup-compatibility/2006">
+    <mc:Choice xmlns:c14="http://schemas.microsoft.com/office/drawing/2007/8/2/chart" Requires="c14">
+      <c14:style val="102"/>
+    </mc:Choice>
+    <mc:Fallback>
+      <c:style val="2"/>
+    </mc:Fallback>
+  </mc:AlternateContent>
+  <c:chart>
+    <c:title>
+      <c:tx>
+        <c:rich>
+          <a:bodyPr/>
+          <a:lstStyle/>
+          <a:p>
+            <a:pPr>
+              <a:defRPr/>
+            </a:pPr>
+            <a:r>
+              <a:rPr lang="en-AU"/>
+              <a:t>L(x)</a:t>
+            </a:r>
+            <a:r>
+              <a:rPr lang="en-AU" baseline="0"/>
+              <a:t> Cost v.s. t</a:t>
+            </a:r>
+            <a:r>
+              <a:rPr lang="en-AU" baseline="30000"/>
+              <a:t>2</a:t>
+            </a:r>
+            <a:r>
+              <a:rPr lang="en-AU" baseline="0"/>
+              <a:t> Benefit</a:t>
+            </a:r>
+            <a:endParaRPr lang="en-AU"/>
+          </a:p>
+        </c:rich>
+      </c:tx>
+      <c:overlay val="0"/>
+    </c:title>
+    <c:autoTitleDeleted val="0"/>
+    <c:plotArea>
+      <c:layout/>
+      <c:lineChart>
+        <c:grouping val="standard"/>
+        <c:varyColors val="0"/>
+        <c:ser>
+          <c:idx val="2"/>
+          <c:order val="1"/>
+          <c:tx>
+            <c:v>t² </c:v>
+          </c:tx>
+          <c:marker>
+            <c:symbol val="none"/>
+          </c:marker>
+          <c:val>
+            <c:numRef>
+              <c:f>Sheet1!$C$2:$C$108</c:f>
+              <c:numCache>
+                <c:formatCode>General</c:formatCode>
+                <c:ptCount val="107"/>
+                <c:pt idx="0">
+                  <c:v>1</c:v>
+                </c:pt>
+                <c:pt idx="1">
+                  <c:v>4</c:v>
+                </c:pt>
+                <c:pt idx="2">
+                  <c:v>9</c:v>
+                </c:pt>
+                <c:pt idx="3">
+                  <c:v>16</c:v>
+                </c:pt>
+                <c:pt idx="4">
+                  <c:v>25</c:v>
+                </c:pt>
+                <c:pt idx="5">
+                  <c:v>36</c:v>
+                </c:pt>
+                <c:pt idx="6">
+                  <c:v>49</c:v>
+                </c:pt>
+                <c:pt idx="7">
+                  <c:v>64</c:v>
+                </c:pt>
+                <c:pt idx="8">
+                  <c:v>81</c:v>
+                </c:pt>
+                <c:pt idx="9">
+                  <c:v>100</c:v>
+                </c:pt>
+                <c:pt idx="10">
+                  <c:v>121</c:v>
+                </c:pt>
+                <c:pt idx="11">
+                  <c:v>144</c:v>
+                </c:pt>
+                <c:pt idx="12">
+                  <c:v>169</c:v>
+                </c:pt>
+                <c:pt idx="13">
+                  <c:v>196</c:v>
+                </c:pt>
+                <c:pt idx="14">
+                  <c:v>225</c:v>
+                </c:pt>
+                <c:pt idx="15">
+                  <c:v>256</c:v>
+                </c:pt>
+                <c:pt idx="16">
+                  <c:v>289</c:v>
+                </c:pt>
+                <c:pt idx="17">
+                  <c:v>324</c:v>
+                </c:pt>
+                <c:pt idx="18">
+                  <c:v>361</c:v>
+                </c:pt>
+                <c:pt idx="19">
+                  <c:v>400</c:v>
+                </c:pt>
+                <c:pt idx="20">
+                  <c:v>441</c:v>
+                </c:pt>
+                <c:pt idx="21">
+                  <c:v>484</c:v>
+                </c:pt>
+                <c:pt idx="22">
+                  <c:v>529</c:v>
+                </c:pt>
+                <c:pt idx="23">
+                  <c:v>576</c:v>
+                </c:pt>
+                <c:pt idx="24">
+                  <c:v>625</c:v>
+                </c:pt>
+                <c:pt idx="25">
+                  <c:v>676</c:v>
+                </c:pt>
+                <c:pt idx="26">
+                  <c:v>729</c:v>
+                </c:pt>
+                <c:pt idx="27">
+                  <c:v>784</c:v>
+                </c:pt>
+                <c:pt idx="28">
+                  <c:v>841</c:v>
+                </c:pt>
+                <c:pt idx="29">
+                  <c:v>900</c:v>
+                </c:pt>
+                <c:pt idx="30">
+                  <c:v>961</c:v>
+                </c:pt>
+                <c:pt idx="31">
+                  <c:v>1024</c:v>
+                </c:pt>
+                <c:pt idx="32">
+                  <c:v>1089</c:v>
+                </c:pt>
+                <c:pt idx="33">
+                  <c:v>1156</c:v>
+                </c:pt>
+                <c:pt idx="34">
+                  <c:v>1225</c:v>
+                </c:pt>
+                <c:pt idx="35">
+                  <c:v>1296</c:v>
+                </c:pt>
+                <c:pt idx="36">
+                  <c:v>1369</c:v>
+                </c:pt>
+                <c:pt idx="37">
+                  <c:v>1444</c:v>
+                </c:pt>
+                <c:pt idx="38">
+                  <c:v>1521</c:v>
+                </c:pt>
+                <c:pt idx="39">
+                  <c:v>1600</c:v>
+                </c:pt>
+                <c:pt idx="40">
+                  <c:v>1681</c:v>
+                </c:pt>
+                <c:pt idx="41">
+                  <c:v>1764</c:v>
+                </c:pt>
+                <c:pt idx="42">
+                  <c:v>1849</c:v>
+                </c:pt>
+                <c:pt idx="43">
+                  <c:v>1936</c:v>
+                </c:pt>
+                <c:pt idx="44">
+                  <c:v>2025</c:v>
+                </c:pt>
+                <c:pt idx="45">
+                  <c:v>2116</c:v>
+                </c:pt>
+                <c:pt idx="46">
+                  <c:v>2209</c:v>
+                </c:pt>
+                <c:pt idx="47">
+                  <c:v>2304</c:v>
+                </c:pt>
+                <c:pt idx="48">
+                  <c:v>2401</c:v>
+                </c:pt>
+                <c:pt idx="49">
+                  <c:v>2500</c:v>
+                </c:pt>
+                <c:pt idx="50">
+                  <c:v>2601</c:v>
+                </c:pt>
+                <c:pt idx="51">
+                  <c:v>2704</c:v>
+                </c:pt>
+                <c:pt idx="52">
+                  <c:v>2809</c:v>
+                </c:pt>
+                <c:pt idx="53">
+                  <c:v>2916</c:v>
+                </c:pt>
+                <c:pt idx="54">
+                  <c:v>3025</c:v>
+                </c:pt>
+                <c:pt idx="55">
+                  <c:v>3136</c:v>
+                </c:pt>
+                <c:pt idx="56">
+                  <c:v>3249</c:v>
+                </c:pt>
+                <c:pt idx="57">
+                  <c:v>3364</c:v>
+                </c:pt>
+                <c:pt idx="58">
+                  <c:v>3481</c:v>
+                </c:pt>
+                <c:pt idx="59">
+                  <c:v>3600</c:v>
+                </c:pt>
+                <c:pt idx="60">
+                  <c:v>3721</c:v>
+                </c:pt>
+                <c:pt idx="61">
+                  <c:v>3844</c:v>
+                </c:pt>
+                <c:pt idx="62">
+                  <c:v>3969</c:v>
+                </c:pt>
+                <c:pt idx="63">
+                  <c:v>4096</c:v>
+                </c:pt>
+                <c:pt idx="64">
+                  <c:v>4225</c:v>
+                </c:pt>
+                <c:pt idx="65">
+                  <c:v>4356</c:v>
+                </c:pt>
+                <c:pt idx="66">
+                  <c:v>4489</c:v>
+                </c:pt>
+                <c:pt idx="67">
+                  <c:v>4624</c:v>
+                </c:pt>
+                <c:pt idx="68">
+                  <c:v>4761</c:v>
+                </c:pt>
+                <c:pt idx="69">
+                  <c:v>4900</c:v>
+                </c:pt>
+                <c:pt idx="70">
+                  <c:v>5041</c:v>
+                </c:pt>
+                <c:pt idx="71">
+                  <c:v>5184</c:v>
+                </c:pt>
+                <c:pt idx="72">
+                  <c:v>5329</c:v>
+                </c:pt>
+                <c:pt idx="73">
+                  <c:v>5476</c:v>
+                </c:pt>
+                <c:pt idx="74">
+                  <c:v>5625</c:v>
+                </c:pt>
+                <c:pt idx="75">
+                  <c:v>5776</c:v>
+                </c:pt>
+                <c:pt idx="76">
+                  <c:v>5929</c:v>
+                </c:pt>
+                <c:pt idx="77">
+                  <c:v>6084</c:v>
+                </c:pt>
+                <c:pt idx="78">
+                  <c:v>6241</c:v>
+                </c:pt>
+                <c:pt idx="79">
+                  <c:v>6400</c:v>
+                </c:pt>
+                <c:pt idx="80">
+                  <c:v>6561</c:v>
+                </c:pt>
+                <c:pt idx="81">
+                  <c:v>6724</c:v>
+                </c:pt>
+                <c:pt idx="82">
+                  <c:v>6889</c:v>
+                </c:pt>
+                <c:pt idx="83">
+                  <c:v>7056</c:v>
+                </c:pt>
+                <c:pt idx="84">
+                  <c:v>7225</c:v>
+                </c:pt>
+                <c:pt idx="85">
+                  <c:v>7396</c:v>
+                </c:pt>
+                <c:pt idx="86">
+                  <c:v>7569</c:v>
+                </c:pt>
+                <c:pt idx="87">
+                  <c:v>7744</c:v>
+                </c:pt>
+                <c:pt idx="88">
+                  <c:v>7921</c:v>
+                </c:pt>
+                <c:pt idx="89">
+                  <c:v>8100</c:v>
+                </c:pt>
+                <c:pt idx="90">
+                  <c:v>8281</c:v>
+                </c:pt>
+                <c:pt idx="91">
+                  <c:v>8464</c:v>
+                </c:pt>
+                <c:pt idx="92">
+                  <c:v>8649</c:v>
+                </c:pt>
+                <c:pt idx="93">
+                  <c:v>8836</c:v>
+                </c:pt>
+                <c:pt idx="94">
+                  <c:v>9025</c:v>
+                </c:pt>
+                <c:pt idx="95">
+                  <c:v>9216</c:v>
+                </c:pt>
+                <c:pt idx="96">
+                  <c:v>9409</c:v>
+                </c:pt>
+                <c:pt idx="97">
+                  <c:v>9604</c:v>
+                </c:pt>
+                <c:pt idx="98">
+                  <c:v>9801</c:v>
+                </c:pt>
+                <c:pt idx="99">
+                  <c:v>10000</c:v>
+                </c:pt>
+                <c:pt idx="100">
+                  <c:v>10201</c:v>
+                </c:pt>
+                <c:pt idx="101">
+                  <c:v>10404</c:v>
+                </c:pt>
+                <c:pt idx="102">
+                  <c:v>10609</c:v>
+                </c:pt>
+                <c:pt idx="103">
+                  <c:v>10816</c:v>
+                </c:pt>
+                <c:pt idx="104">
+                  <c:v>11025</c:v>
+                </c:pt>
+                <c:pt idx="105">
+                  <c:v>11236</c:v>
+                </c:pt>
+                <c:pt idx="106">
+                  <c:v>11449</c:v>
+                </c:pt>
+              </c:numCache>
+            </c:numRef>
+          </c:val>
+          <c:smooth val="0"/>
+          <c:extLst>
+            <c:ext xmlns:c16="http://schemas.microsoft.com/office/drawing/2014/chart" uri="{C3380CC4-5D6E-409C-BE32-E72D297353CC}">
+              <c16:uniqueId val="{00000002-413F-4016-B6F2-97619212DDF7}"/>
+            </c:ext>
+          </c:extLst>
+        </c:ser>
+        <c:dLbls>
+          <c:showLegendKey val="0"/>
+          <c:showVal val="0"/>
+          <c:showCatName val="0"/>
+          <c:showSerName val="0"/>
+          <c:showPercent val="0"/>
+          <c:showBubbleSize val="0"/>
+        </c:dLbls>
+        <c:marker val="1"/>
+        <c:smooth val="0"/>
+        <c:axId val="1061318111"/>
+        <c:axId val="1"/>
+      </c:lineChart>
+      <c:scatterChart>
+        <c:scatterStyle val="smoothMarker"/>
+        <c:varyColors val="0"/>
+        <c:ser>
+          <c:idx val="1"/>
+          <c:order val="0"/>
+          <c:tx>
+            <c:strRef>
+              <c:f>Sheet1!$B$1</c:f>
+              <c:strCache>
+                <c:ptCount val="1"/>
+                <c:pt idx="0">
+                  <c:v>L(x)</c:v>
+                </c:pt>
+              </c:strCache>
+            </c:strRef>
+          </c:tx>
+          <c:marker>
+            <c:symbol val="none"/>
+          </c:marker>
+          <c:yVal>
+            <c:numRef>
+              <c:f>Sheet1!$B$2:$B$108</c:f>
+              <c:numCache>
+                <c:formatCode>General</c:formatCode>
+                <c:ptCount val="107"/>
+                <c:pt idx="0">
+                  <c:v>5050</c:v>
+                </c:pt>
+                <c:pt idx="1">
+                  <c:v>5100</c:v>
+                </c:pt>
+                <c:pt idx="2">
+                  <c:v>5150</c:v>
+                </c:pt>
+                <c:pt idx="3">
+                  <c:v>5200</c:v>
+                </c:pt>
+                <c:pt idx="4">
+                  <c:v>5250</c:v>
+                </c:pt>
+                <c:pt idx="5">
+                  <c:v>5300</c:v>
+                </c:pt>
+                <c:pt idx="6">
+                  <c:v>5350</c:v>
+                </c:pt>
+                <c:pt idx="7">
+                  <c:v>5400</c:v>
+                </c:pt>
+                <c:pt idx="8">
+                  <c:v>5450</c:v>
+                </c:pt>
+                <c:pt idx="9">
+                  <c:v>5500</c:v>
+                </c:pt>
+                <c:pt idx="10">
+                  <c:v>5550</c:v>
+                </c:pt>
+                <c:pt idx="11">
+                  <c:v>5600</c:v>
+                </c:pt>
+                <c:pt idx="12">
+                  <c:v>5650</c:v>
+                </c:pt>
+                <c:pt idx="13">
+                  <c:v>5700</c:v>
+                </c:pt>
+                <c:pt idx="14">
+                  <c:v>5750</c:v>
+                </c:pt>
+                <c:pt idx="15">
+                  <c:v>5800</c:v>
+                </c:pt>
+                <c:pt idx="16">
+                  <c:v>5850</c:v>
+                </c:pt>
+                <c:pt idx="17">
+                  <c:v>5900</c:v>
+                </c:pt>
+                <c:pt idx="18">
+                  <c:v>5950</c:v>
+                </c:pt>
+                <c:pt idx="19">
+                  <c:v>6000</c:v>
+                </c:pt>
+                <c:pt idx="20">
+                  <c:v>6050</c:v>
+                </c:pt>
+                <c:pt idx="21">
+                  <c:v>6100</c:v>
+                </c:pt>
+                <c:pt idx="22">
+                  <c:v>6150</c:v>
+                </c:pt>
+                <c:pt idx="23">
+                  <c:v>6200</c:v>
+                </c:pt>
+                <c:pt idx="24">
+                  <c:v>6250</c:v>
+                </c:pt>
+                <c:pt idx="25">
+                  <c:v>6300</c:v>
+                </c:pt>
+                <c:pt idx="26">
+                  <c:v>6350</c:v>
+                </c:pt>
+                <c:pt idx="27">
+                  <c:v>6400</c:v>
+                </c:pt>
+                <c:pt idx="28">
+                  <c:v>6450</c:v>
+                </c:pt>
+                <c:pt idx="29">
+                  <c:v>6500</c:v>
+                </c:pt>
+                <c:pt idx="30">
+                  <c:v>6550</c:v>
+                </c:pt>
+                <c:pt idx="31">
+                  <c:v>6600</c:v>
+                </c:pt>
+                <c:pt idx="32">
+                  <c:v>6650</c:v>
+                </c:pt>
+                <c:pt idx="33">
+                  <c:v>6700</c:v>
+                </c:pt>
+                <c:pt idx="34">
+                  <c:v>6750</c:v>
+                </c:pt>
+                <c:pt idx="35">
+                  <c:v>6800</c:v>
+                </c:pt>
+                <c:pt idx="36">
+                  <c:v>6850</c:v>
+                </c:pt>
+                <c:pt idx="37">
+                  <c:v>6900</c:v>
+                </c:pt>
+                <c:pt idx="38">
+                  <c:v>6950</c:v>
+                </c:pt>
+                <c:pt idx="39">
+                  <c:v>7000</c:v>
+                </c:pt>
+                <c:pt idx="40">
+                  <c:v>7050</c:v>
+                </c:pt>
+                <c:pt idx="41">
+                  <c:v>7100</c:v>
+                </c:pt>
+                <c:pt idx="42">
+                  <c:v>7150</c:v>
+                </c:pt>
+                <c:pt idx="43">
+                  <c:v>7200</c:v>
+                </c:pt>
+                <c:pt idx="44">
+                  <c:v>7250</c:v>
+                </c:pt>
+                <c:pt idx="45">
+                  <c:v>7300</c:v>
+                </c:pt>
+                <c:pt idx="46">
+                  <c:v>7350</c:v>
+                </c:pt>
+                <c:pt idx="47">
+                  <c:v>7400</c:v>
+                </c:pt>
+                <c:pt idx="48">
+                  <c:v>7450</c:v>
+                </c:pt>
+                <c:pt idx="49">
+                  <c:v>7500</c:v>
+                </c:pt>
+                <c:pt idx="50">
+                  <c:v>7550</c:v>
+                </c:pt>
+                <c:pt idx="51">
+                  <c:v>7600</c:v>
+                </c:pt>
+                <c:pt idx="52">
+                  <c:v>7650</c:v>
+                </c:pt>
+                <c:pt idx="53">
+                  <c:v>7700</c:v>
+                </c:pt>
+                <c:pt idx="54">
+                  <c:v>7750</c:v>
+                </c:pt>
+                <c:pt idx="55">
+                  <c:v>7800</c:v>
+                </c:pt>
+                <c:pt idx="56">
+                  <c:v>7850</c:v>
+                </c:pt>
+                <c:pt idx="57">
+                  <c:v>7900</c:v>
+                </c:pt>
+                <c:pt idx="58">
+                  <c:v>7950</c:v>
+                </c:pt>
+                <c:pt idx="59">
+                  <c:v>8000</c:v>
+                </c:pt>
+                <c:pt idx="60">
+                  <c:v>8050</c:v>
+                </c:pt>
+                <c:pt idx="61">
+                  <c:v>8100</c:v>
+                </c:pt>
+                <c:pt idx="62">
+                  <c:v>8150</c:v>
+                </c:pt>
+                <c:pt idx="63">
+                  <c:v>8200</c:v>
+                </c:pt>
+                <c:pt idx="64">
+                  <c:v>8250</c:v>
+                </c:pt>
+                <c:pt idx="65">
+                  <c:v>8300</c:v>
+                </c:pt>
+                <c:pt idx="66">
+                  <c:v>8350</c:v>
+                </c:pt>
+                <c:pt idx="67">
+                  <c:v>8400</c:v>
+                </c:pt>
+                <c:pt idx="68">
+                  <c:v>8450</c:v>
+                </c:pt>
+                <c:pt idx="69">
+                  <c:v>8500</c:v>
+                </c:pt>
+                <c:pt idx="70">
+                  <c:v>8550</c:v>
+                </c:pt>
+                <c:pt idx="71">
+                  <c:v>8600</c:v>
+                </c:pt>
+                <c:pt idx="72">
+                  <c:v>8650</c:v>
+                </c:pt>
+                <c:pt idx="73">
+                  <c:v>8700</c:v>
+                </c:pt>
+                <c:pt idx="74">
+                  <c:v>8750</c:v>
+                </c:pt>
+                <c:pt idx="75">
+                  <c:v>8800</c:v>
+                </c:pt>
+                <c:pt idx="76">
+                  <c:v>8850</c:v>
+                </c:pt>
+                <c:pt idx="77">
+                  <c:v>8900</c:v>
+                </c:pt>
+                <c:pt idx="78">
+                  <c:v>8950</c:v>
+                </c:pt>
+                <c:pt idx="79">
+                  <c:v>9000</c:v>
+                </c:pt>
+                <c:pt idx="80">
+                  <c:v>9050</c:v>
+                </c:pt>
+                <c:pt idx="81">
+                  <c:v>9100</c:v>
+                </c:pt>
+                <c:pt idx="82">
+                  <c:v>9150</c:v>
+                </c:pt>
+                <c:pt idx="83">
+                  <c:v>9200</c:v>
+                </c:pt>
+                <c:pt idx="84">
+                  <c:v>9250</c:v>
+                </c:pt>
+                <c:pt idx="85">
+                  <c:v>9300</c:v>
+                </c:pt>
+                <c:pt idx="86">
+                  <c:v>9350</c:v>
+                </c:pt>
+                <c:pt idx="87">
+                  <c:v>9400</c:v>
+                </c:pt>
+                <c:pt idx="88">
+                  <c:v>9450</c:v>
+                </c:pt>
+                <c:pt idx="89">
+                  <c:v>9500</c:v>
+                </c:pt>
+                <c:pt idx="90">
+                  <c:v>9550</c:v>
+                </c:pt>
+                <c:pt idx="91">
+                  <c:v>9600</c:v>
+                </c:pt>
+                <c:pt idx="92">
+                  <c:v>9650</c:v>
+                </c:pt>
+                <c:pt idx="93">
+                  <c:v>9700</c:v>
+                </c:pt>
+                <c:pt idx="94">
+                  <c:v>9750</c:v>
+                </c:pt>
+                <c:pt idx="95">
+                  <c:v>9800</c:v>
+                </c:pt>
+                <c:pt idx="96">
+                  <c:v>9850</c:v>
+                </c:pt>
+                <c:pt idx="97">
+                  <c:v>9900</c:v>
+                </c:pt>
+                <c:pt idx="98">
+                  <c:v>9950</c:v>
+                </c:pt>
+                <c:pt idx="99">
+                  <c:v>10000</c:v>
+                </c:pt>
+                <c:pt idx="100">
+                  <c:v>10050</c:v>
+                </c:pt>
+                <c:pt idx="101">
+                  <c:v>10100</c:v>
+                </c:pt>
+                <c:pt idx="102">
+                  <c:v>10150</c:v>
+                </c:pt>
+                <c:pt idx="103">
+                  <c:v>10200</c:v>
+                </c:pt>
+                <c:pt idx="104">
+                  <c:v>10250</c:v>
+                </c:pt>
+                <c:pt idx="105">
+                  <c:v>10300</c:v>
+                </c:pt>
+                <c:pt idx="106">
+                  <c:v>10350</c:v>
+                </c:pt>
+              </c:numCache>
+            </c:numRef>
+          </c:yVal>
+          <c:smooth val="1"/>
+          <c:extLst>
+            <c:ext xmlns:c16="http://schemas.microsoft.com/office/drawing/2014/chart" uri="{C3380CC4-5D6E-409C-BE32-E72D297353CC}">
+              <c16:uniqueId val="{00000001-413F-4016-B6F2-97619212DDF7}"/>
+            </c:ext>
+          </c:extLst>
+        </c:ser>
+        <c:dLbls>
+          <c:showLegendKey val="0"/>
+          <c:showVal val="0"/>
+          <c:showCatName val="0"/>
+          <c:showSerName val="0"/>
+          <c:showPercent val="0"/>
+          <c:showBubbleSize val="0"/>
+        </c:dLbls>
+        <c:axId val="1061318111"/>
+        <c:axId val="1"/>
+      </c:scatterChart>
+      <c:catAx>
+        <c:axId val="1061318111"/>
+        <c:scaling>
+          <c:orientation val="minMax"/>
+        </c:scaling>
+        <c:delete val="0"/>
+        <c:axPos val="b"/>
+        <c:title>
+          <c:tx>
+            <c:rich>
+              <a:bodyPr/>
+              <a:lstStyle/>
+              <a:p>
+                <a:pPr>
+                  <a:defRPr/>
+                </a:pPr>
+                <a:r>
+                  <a:rPr lang="en-AU"/>
+                  <a:t>Tile Size</a:t>
+                </a:r>
+              </a:p>
+            </c:rich>
+          </c:tx>
+          <c:overlay val="0"/>
+        </c:title>
+        <c:numFmt formatCode="General" sourceLinked="1"/>
+        <c:majorTickMark val="out"/>
+        <c:minorTickMark val="none"/>
+        <c:tickLblPos val="nextTo"/>
+        <c:crossAx val="1"/>
+        <c:crosses val="autoZero"/>
+        <c:auto val="1"/>
+        <c:lblAlgn val="ctr"/>
+        <c:lblOffset val="100"/>
+        <c:tickMarkSkip val="10"/>
+        <c:noMultiLvlLbl val="0"/>
+      </c:catAx>
+      <c:valAx>
+        <c:axId val="1"/>
+        <c:scaling>
+          <c:orientation val="minMax"/>
+        </c:scaling>
+        <c:delete val="0"/>
+        <c:axPos val="l"/>
+        <c:majorGridlines/>
+        <c:title>
+          <c:tx>
+            <c:rich>
+              <a:bodyPr/>
+              <a:lstStyle/>
+              <a:p>
+                <a:pPr>
+                  <a:defRPr/>
+                </a:pPr>
+                <a:r>
+                  <a:rPr lang="en-AU"/>
+                  <a:t>Operation</a:t>
+                </a:r>
+                <a:r>
+                  <a:rPr lang="en-AU" baseline="0"/>
+                  <a:t> Cost/Benefit</a:t>
+                </a:r>
+                <a:endParaRPr lang="en-AU"/>
+              </a:p>
+            </c:rich>
+          </c:tx>
+          <c:overlay val="0"/>
+        </c:title>
+        <c:numFmt formatCode="General" sourceLinked="1"/>
+        <c:majorTickMark val="out"/>
+        <c:minorTickMark val="none"/>
+        <c:tickLblPos val="nextTo"/>
+        <c:crossAx val="1061318111"/>
+        <c:crosses val="autoZero"/>
+        <c:crossBetween val="between"/>
+      </c:valAx>
+    </c:plotArea>
+    <c:legend>
+      <c:legendPos val="r"/>
+      <c:layout>
+        <c:manualLayout>
+          <c:xMode val="edge"/>
+          <c:yMode val="edge"/>
+          <c:x val="0.87644787644787647"/>
+          <c:y val="0.37953795379537952"/>
+          <c:w val="0.11261373578302712"/>
+          <c:h val="0.15389713519852571"/>
+        </c:manualLayout>
+      </c:layout>
+      <c:overlay val="0"/>
+    </c:legend>
+    <c:plotVisOnly val="1"/>
+    <c:dispBlanksAs val="gap"/>
+    <c:showDLblsOverMax val="0"/>
+  </c:chart>
+  <c:spPr>
+    <a:ln>
+      <a:noFill/>
+    </a:ln>
+  </c:spPr>
+  <c:externalData r:id="rId1">
+    <c:autoUpdate val="0"/>
+  </c:externalData>
+</c:chartSpace>
+</file>
+
 <file path=word/theme/theme1.xml><?xml version="1.0" encoding="utf-8"?>
 <a:theme xmlns:a="http://schemas.openxmlformats.org/drawingml/2006/main" name="Office Theme">
   <a:themeElements>
@@ -4248,7 +5313,7 @@
 </file>
 
 <file path=customXml/itemProps1.xml><?xml version="1.0" encoding="utf-8"?>
-<ds:datastoreItem xmlns:ds="http://schemas.openxmlformats.org/officeDocument/2006/customXml" ds:itemID="{3227AC60-E09B-45E4-9874-71CDDAD2855F}">
+<ds:datastoreItem xmlns:ds="http://schemas.openxmlformats.org/officeDocument/2006/customXml" ds:itemID="{8DE70BD7-3293-47B6-A380-339125265CA0}">
   <ds:schemaRefs>
     <ds:schemaRef ds:uri="http://schemas.openxmlformats.org/officeDocument/2006/bibliography"/>
   </ds:schemaRefs>

</xml_diff>